<commit_message>
Update of sprint 2 goals
</commit_message>
<xml_diff>
--- a/group6_dataviz/Sprint 2 Requirements.docx
+++ b/group6_dataviz/Sprint 2 Requirements.docx
@@ -61,7 +61,117 @@
       <w:pPr>
         <w:numPr>
           <w:ilvl w:val="0"/>
-          <w:numId w:val="1"/>
+          <w:numId w:val="3"/>
+        </w:numPr>
+        <w:spacing w:before="100" w:beforeAutospacing="1" w:after="100" w:afterAutospacing="1" w:line="240" w:lineRule="auto"/>
+        <w:textAlignment w:val="baseline"/>
+        <w:rPr>
+          <w:rFonts w:ascii="Arial" w:eastAsia="Times New Roman" w:hAnsi="Arial" w:cs="Arial"/>
+          <w:color w:val="073763"/>
+          <w:sz w:val="23"/>
+          <w:szCs w:val="23"/>
+        </w:rPr>
+      </w:pPr>
+      <w:r>
+        <w:rPr>
+          <w:rFonts w:ascii="Arial" w:eastAsia="Times New Roman" w:hAnsi="Arial" w:cs="Arial"/>
+          <w:color w:val="073763"/>
+          <w:sz w:val="23"/>
+          <w:szCs w:val="23"/>
+        </w:rPr>
+        <w:t>In the prior sprint we did...</w:t>
+      </w:r>
+    </w:p>
+    <w:p>
+      <w:pPr>
+        <w:numPr>
+          <w:ilvl w:val="1"/>
+          <w:numId w:val="3"/>
+        </w:numPr>
+        <w:spacing w:before="100" w:beforeAutospacing="1" w:after="100" w:afterAutospacing="1" w:line="240" w:lineRule="auto"/>
+        <w:textAlignment w:val="baseline"/>
+        <w:rPr>
+          <w:rFonts w:ascii="Arial" w:eastAsia="Times New Roman" w:hAnsi="Arial" w:cs="Arial"/>
+          <w:color w:val="073763"/>
+          <w:sz w:val="23"/>
+          <w:szCs w:val="23"/>
+        </w:rPr>
+      </w:pPr>
+      <w:r>
+        <w:rPr>
+          <w:rFonts w:ascii="Arial" w:eastAsia="Times New Roman" w:hAnsi="Arial" w:cs="Arial"/>
+          <w:color w:val="073763"/>
+          <w:sz w:val="23"/>
+          <w:szCs w:val="23"/>
+        </w:rPr>
+        <w:t>Modified existing D3 for our purposes</w:t>
+      </w:r>
+    </w:p>
+    <w:p>
+      <w:pPr>
+        <w:numPr>
+          <w:ilvl w:val="0"/>
+          <w:numId w:val="3"/>
+        </w:numPr>
+        <w:spacing w:before="100" w:beforeAutospacing="1" w:after="100" w:afterAutospacing="1" w:line="240" w:lineRule="auto"/>
+        <w:textAlignment w:val="baseline"/>
+        <w:rPr>
+          <w:rFonts w:ascii="Arial" w:eastAsia="Times New Roman" w:hAnsi="Arial" w:cs="Arial"/>
+          <w:color w:val="073763"/>
+          <w:sz w:val="23"/>
+          <w:szCs w:val="23"/>
+        </w:rPr>
+      </w:pPr>
+      <w:r>
+        <w:rPr>
+          <w:rFonts w:ascii="Arial" w:eastAsia="Times New Roman" w:hAnsi="Arial" w:cs="Arial"/>
+          <w:color w:val="073763"/>
+          <w:sz w:val="23"/>
+          <w:szCs w:val="23"/>
+        </w:rPr>
+        <w:t>Now...</w:t>
+      </w:r>
+    </w:p>
+    <w:p>
+      <w:pPr>
+        <w:numPr>
+          <w:ilvl w:val="1"/>
+          <w:numId w:val="3"/>
+        </w:numPr>
+        <w:spacing w:before="100" w:beforeAutospacing="1" w:after="100" w:afterAutospacing="1" w:line="240" w:lineRule="auto"/>
+        <w:textAlignment w:val="baseline"/>
+        <w:rPr>
+          <w:rFonts w:ascii="Arial" w:eastAsia="Times New Roman" w:hAnsi="Arial" w:cs="Arial"/>
+          <w:color w:val="073763"/>
+          <w:sz w:val="23"/>
+          <w:szCs w:val="23"/>
+        </w:rPr>
+      </w:pPr>
+      <w:r>
+        <w:rPr>
+          <w:rFonts w:ascii="Arial" w:eastAsia="Times New Roman" w:hAnsi="Arial" w:cs="Arial"/>
+          <w:color w:val="073763"/>
+          <w:sz w:val="23"/>
+          <w:szCs w:val="23"/>
+        </w:rPr>
+        <w:t>We need to read data in from the Reporting team to feed into our D3</w:t>
+      </w:r>
+    </w:p>
+    <w:p>
+      <w:pPr>
+        <w:spacing w:after="0" w:line="240" w:lineRule="auto"/>
+        <w:rPr>
+          <w:rFonts w:ascii="Times New Roman" w:eastAsia="Times New Roman" w:hAnsi="Times New Roman" w:cs="Times New Roman"/>
+          <w:sz w:val="24"/>
+          <w:szCs w:val="24"/>
+        </w:rPr>
+      </w:pPr>
+    </w:p>
+    <w:p>
+      <w:pPr>
+        <w:numPr>
+          <w:ilvl w:val="0"/>
+          <w:numId w:val="4"/>
         </w:numPr>
         <w:spacing w:before="100" w:beforeAutospacing="1" w:after="100" w:afterAutospacing="1" w:line="240" w:lineRule="auto"/>
         <w:textAlignment w:val="baseline"/>
@@ -84,9 +194,19 @@
     </w:p>
     <w:p>
       <w:pPr>
+        <w:spacing w:after="0" w:line="240" w:lineRule="auto"/>
+        <w:rPr>
+          <w:rFonts w:ascii="Times New Roman" w:eastAsia="Times New Roman" w:hAnsi="Times New Roman" w:cs="Times New Roman"/>
+          <w:sz w:val="24"/>
+          <w:szCs w:val="24"/>
+        </w:rPr>
+      </w:pPr>
+    </w:p>
+    <w:p>
+      <w:pPr>
         <w:numPr>
           <w:ilvl w:val="0"/>
-          <w:numId w:val="1"/>
+          <w:numId w:val="5"/>
         </w:numPr>
         <w:spacing w:before="100" w:beforeAutospacing="1" w:after="100" w:afterAutospacing="1" w:line="240" w:lineRule="auto"/>
         <w:textAlignment w:val="baseline"/>
@@ -151,7 +271,7 @@
       <w:pPr>
         <w:numPr>
           <w:ilvl w:val="1"/>
-          <w:numId w:val="1"/>
+          <w:numId w:val="5"/>
         </w:numPr>
         <w:spacing w:before="100" w:beforeAutospacing="1" w:after="100" w:afterAutospacing="1" w:line="240" w:lineRule="auto"/>
         <w:textAlignment w:val="baseline"/>
@@ -197,7 +317,7 @@
       <w:pPr>
         <w:numPr>
           <w:ilvl w:val="0"/>
-          <w:numId w:val="2"/>
+          <w:numId w:val="6"/>
         </w:numPr>
         <w:spacing w:before="100" w:beforeAutospacing="1" w:after="100" w:afterAutospacing="1" w:line="240" w:lineRule="auto"/>
         <w:textAlignment w:val="baseline"/>
@@ -220,9 +340,19 @@
     </w:p>
     <w:p>
       <w:pPr>
+        <w:spacing w:after="0" w:line="240" w:lineRule="auto"/>
+        <w:rPr>
+          <w:rFonts w:ascii="Times New Roman" w:eastAsia="Times New Roman" w:hAnsi="Times New Roman" w:cs="Times New Roman"/>
+          <w:sz w:val="24"/>
+          <w:szCs w:val="24"/>
+        </w:rPr>
+      </w:pPr>
+    </w:p>
+    <w:p>
+      <w:pPr>
         <w:numPr>
           <w:ilvl w:val="0"/>
-          <w:numId w:val="2"/>
+          <w:numId w:val="7"/>
         </w:numPr>
         <w:spacing w:before="100" w:beforeAutospacing="1" w:after="100" w:afterAutospacing="1" w:line="240" w:lineRule="auto"/>
         <w:textAlignment w:val="baseline"/>
@@ -409,6 +539,602 @@
     </w:lvl>
   </w:abstractNum>
   <w:abstractNum w:abstractNumId="1">
+    <w:nsid w:val="02CF7439"/>
+    <w:multiLevelType w:val="multilevel"/>
+    <w:tmpl w:val="1B889928"/>
+    <w:lvl w:ilvl="0">
+      <w:start w:val="1"/>
+      <w:numFmt w:val="bullet"/>
+      <w:lvlText w:val=""/>
+      <w:lvlJc w:val="left"/>
+      <w:pPr>
+        <w:tabs>
+          <w:tab w:val="num" w:pos="720"/>
+        </w:tabs>
+        <w:ind w:left="720" w:hanging="360"/>
+      </w:pPr>
+      <w:rPr>
+        <w:rFonts w:ascii="Symbol" w:hAnsi="Symbol" w:hint="default"/>
+        <w:sz w:val="20"/>
+      </w:rPr>
+    </w:lvl>
+    <w:lvl w:ilvl="1" w:tentative="1">
+      <w:start w:val="1"/>
+      <w:numFmt w:val="bullet"/>
+      <w:lvlText w:val="o"/>
+      <w:lvlJc w:val="left"/>
+      <w:pPr>
+        <w:tabs>
+          <w:tab w:val="num" w:pos="1440"/>
+        </w:tabs>
+        <w:ind w:left="1440" w:hanging="360"/>
+      </w:pPr>
+      <w:rPr>
+        <w:rFonts w:ascii="Courier New" w:hAnsi="Courier New" w:hint="default"/>
+        <w:sz w:val="20"/>
+      </w:rPr>
+    </w:lvl>
+    <w:lvl w:ilvl="2" w:tentative="1">
+      <w:start w:val="1"/>
+      <w:numFmt w:val="bullet"/>
+      <w:lvlText w:val=""/>
+      <w:lvlJc w:val="left"/>
+      <w:pPr>
+        <w:tabs>
+          <w:tab w:val="num" w:pos="2160"/>
+        </w:tabs>
+        <w:ind w:left="2160" w:hanging="360"/>
+      </w:pPr>
+      <w:rPr>
+        <w:rFonts w:ascii="Wingdings" w:hAnsi="Wingdings" w:hint="default"/>
+        <w:sz w:val="20"/>
+      </w:rPr>
+    </w:lvl>
+    <w:lvl w:ilvl="3" w:tentative="1">
+      <w:start w:val="1"/>
+      <w:numFmt w:val="bullet"/>
+      <w:lvlText w:val=""/>
+      <w:lvlJc w:val="left"/>
+      <w:pPr>
+        <w:tabs>
+          <w:tab w:val="num" w:pos="2880"/>
+        </w:tabs>
+        <w:ind w:left="2880" w:hanging="360"/>
+      </w:pPr>
+      <w:rPr>
+        <w:rFonts w:ascii="Wingdings" w:hAnsi="Wingdings" w:hint="default"/>
+        <w:sz w:val="20"/>
+      </w:rPr>
+    </w:lvl>
+    <w:lvl w:ilvl="4" w:tentative="1">
+      <w:start w:val="1"/>
+      <w:numFmt w:val="bullet"/>
+      <w:lvlText w:val=""/>
+      <w:lvlJc w:val="left"/>
+      <w:pPr>
+        <w:tabs>
+          <w:tab w:val="num" w:pos="3600"/>
+        </w:tabs>
+        <w:ind w:left="3600" w:hanging="360"/>
+      </w:pPr>
+      <w:rPr>
+        <w:rFonts w:ascii="Wingdings" w:hAnsi="Wingdings" w:hint="default"/>
+        <w:sz w:val="20"/>
+      </w:rPr>
+    </w:lvl>
+    <w:lvl w:ilvl="5" w:tentative="1">
+      <w:start w:val="1"/>
+      <w:numFmt w:val="bullet"/>
+      <w:lvlText w:val=""/>
+      <w:lvlJc w:val="left"/>
+      <w:pPr>
+        <w:tabs>
+          <w:tab w:val="num" w:pos="4320"/>
+        </w:tabs>
+        <w:ind w:left="4320" w:hanging="360"/>
+      </w:pPr>
+      <w:rPr>
+        <w:rFonts w:ascii="Wingdings" w:hAnsi="Wingdings" w:hint="default"/>
+        <w:sz w:val="20"/>
+      </w:rPr>
+    </w:lvl>
+    <w:lvl w:ilvl="6" w:tentative="1">
+      <w:start w:val="1"/>
+      <w:numFmt w:val="bullet"/>
+      <w:lvlText w:val=""/>
+      <w:lvlJc w:val="left"/>
+      <w:pPr>
+        <w:tabs>
+          <w:tab w:val="num" w:pos="5040"/>
+        </w:tabs>
+        <w:ind w:left="5040" w:hanging="360"/>
+      </w:pPr>
+      <w:rPr>
+        <w:rFonts w:ascii="Wingdings" w:hAnsi="Wingdings" w:hint="default"/>
+        <w:sz w:val="20"/>
+      </w:rPr>
+    </w:lvl>
+    <w:lvl w:ilvl="7" w:tentative="1">
+      <w:start w:val="1"/>
+      <w:numFmt w:val="bullet"/>
+      <w:lvlText w:val=""/>
+      <w:lvlJc w:val="left"/>
+      <w:pPr>
+        <w:tabs>
+          <w:tab w:val="num" w:pos="5760"/>
+        </w:tabs>
+        <w:ind w:left="5760" w:hanging="360"/>
+      </w:pPr>
+      <w:rPr>
+        <w:rFonts w:ascii="Wingdings" w:hAnsi="Wingdings" w:hint="default"/>
+        <w:sz w:val="20"/>
+      </w:rPr>
+    </w:lvl>
+    <w:lvl w:ilvl="8" w:tentative="1">
+      <w:start w:val="1"/>
+      <w:numFmt w:val="bullet"/>
+      <w:lvlText w:val=""/>
+      <w:lvlJc w:val="left"/>
+      <w:pPr>
+        <w:tabs>
+          <w:tab w:val="num" w:pos="6480"/>
+        </w:tabs>
+        <w:ind w:left="6480" w:hanging="360"/>
+      </w:pPr>
+      <w:rPr>
+        <w:rFonts w:ascii="Wingdings" w:hAnsi="Wingdings" w:hint="default"/>
+        <w:sz w:val="20"/>
+      </w:rPr>
+    </w:lvl>
+  </w:abstractNum>
+  <w:abstractNum w:abstractNumId="2">
+    <w:nsid w:val="29695F22"/>
+    <w:multiLevelType w:val="multilevel"/>
+    <w:tmpl w:val="CCF0A842"/>
+    <w:lvl w:ilvl="0">
+      <w:start w:val="1"/>
+      <w:numFmt w:val="bullet"/>
+      <w:lvlText w:val=""/>
+      <w:lvlJc w:val="left"/>
+      <w:pPr>
+        <w:tabs>
+          <w:tab w:val="num" w:pos="720"/>
+        </w:tabs>
+        <w:ind w:left="720" w:hanging="360"/>
+      </w:pPr>
+      <w:rPr>
+        <w:rFonts w:ascii="Symbol" w:hAnsi="Symbol" w:hint="default"/>
+        <w:sz w:val="20"/>
+      </w:rPr>
+    </w:lvl>
+    <w:lvl w:ilvl="1">
+      <w:start w:val="1"/>
+      <w:numFmt w:val="bullet"/>
+      <w:lvlText w:val="o"/>
+      <w:lvlJc w:val="left"/>
+      <w:pPr>
+        <w:tabs>
+          <w:tab w:val="num" w:pos="1440"/>
+        </w:tabs>
+        <w:ind w:left="1440" w:hanging="360"/>
+      </w:pPr>
+      <w:rPr>
+        <w:rFonts w:ascii="Courier New" w:hAnsi="Courier New" w:hint="default"/>
+        <w:sz w:val="20"/>
+      </w:rPr>
+    </w:lvl>
+    <w:lvl w:ilvl="2" w:tentative="1">
+      <w:start w:val="1"/>
+      <w:numFmt w:val="bullet"/>
+      <w:lvlText w:val=""/>
+      <w:lvlJc w:val="left"/>
+      <w:pPr>
+        <w:tabs>
+          <w:tab w:val="num" w:pos="2160"/>
+        </w:tabs>
+        <w:ind w:left="2160" w:hanging="360"/>
+      </w:pPr>
+      <w:rPr>
+        <w:rFonts w:ascii="Wingdings" w:hAnsi="Wingdings" w:hint="default"/>
+        <w:sz w:val="20"/>
+      </w:rPr>
+    </w:lvl>
+    <w:lvl w:ilvl="3" w:tentative="1">
+      <w:start w:val="1"/>
+      <w:numFmt w:val="bullet"/>
+      <w:lvlText w:val=""/>
+      <w:lvlJc w:val="left"/>
+      <w:pPr>
+        <w:tabs>
+          <w:tab w:val="num" w:pos="2880"/>
+        </w:tabs>
+        <w:ind w:left="2880" w:hanging="360"/>
+      </w:pPr>
+      <w:rPr>
+        <w:rFonts w:ascii="Wingdings" w:hAnsi="Wingdings" w:hint="default"/>
+        <w:sz w:val="20"/>
+      </w:rPr>
+    </w:lvl>
+    <w:lvl w:ilvl="4" w:tentative="1">
+      <w:start w:val="1"/>
+      <w:numFmt w:val="bullet"/>
+      <w:lvlText w:val=""/>
+      <w:lvlJc w:val="left"/>
+      <w:pPr>
+        <w:tabs>
+          <w:tab w:val="num" w:pos="3600"/>
+        </w:tabs>
+        <w:ind w:left="3600" w:hanging="360"/>
+      </w:pPr>
+      <w:rPr>
+        <w:rFonts w:ascii="Wingdings" w:hAnsi="Wingdings" w:hint="default"/>
+        <w:sz w:val="20"/>
+      </w:rPr>
+    </w:lvl>
+    <w:lvl w:ilvl="5" w:tentative="1">
+      <w:start w:val="1"/>
+      <w:numFmt w:val="bullet"/>
+      <w:lvlText w:val=""/>
+      <w:lvlJc w:val="left"/>
+      <w:pPr>
+        <w:tabs>
+          <w:tab w:val="num" w:pos="4320"/>
+        </w:tabs>
+        <w:ind w:left="4320" w:hanging="360"/>
+      </w:pPr>
+      <w:rPr>
+        <w:rFonts w:ascii="Wingdings" w:hAnsi="Wingdings" w:hint="default"/>
+        <w:sz w:val="20"/>
+      </w:rPr>
+    </w:lvl>
+    <w:lvl w:ilvl="6" w:tentative="1">
+      <w:start w:val="1"/>
+      <w:numFmt w:val="bullet"/>
+      <w:lvlText w:val=""/>
+      <w:lvlJc w:val="left"/>
+      <w:pPr>
+        <w:tabs>
+          <w:tab w:val="num" w:pos="5040"/>
+        </w:tabs>
+        <w:ind w:left="5040" w:hanging="360"/>
+      </w:pPr>
+      <w:rPr>
+        <w:rFonts w:ascii="Wingdings" w:hAnsi="Wingdings" w:hint="default"/>
+        <w:sz w:val="20"/>
+      </w:rPr>
+    </w:lvl>
+    <w:lvl w:ilvl="7" w:tentative="1">
+      <w:start w:val="1"/>
+      <w:numFmt w:val="bullet"/>
+      <w:lvlText w:val=""/>
+      <w:lvlJc w:val="left"/>
+      <w:pPr>
+        <w:tabs>
+          <w:tab w:val="num" w:pos="5760"/>
+        </w:tabs>
+        <w:ind w:left="5760" w:hanging="360"/>
+      </w:pPr>
+      <w:rPr>
+        <w:rFonts w:ascii="Wingdings" w:hAnsi="Wingdings" w:hint="default"/>
+        <w:sz w:val="20"/>
+      </w:rPr>
+    </w:lvl>
+    <w:lvl w:ilvl="8" w:tentative="1">
+      <w:start w:val="1"/>
+      <w:numFmt w:val="bullet"/>
+      <w:lvlText w:val=""/>
+      <w:lvlJc w:val="left"/>
+      <w:pPr>
+        <w:tabs>
+          <w:tab w:val="num" w:pos="6480"/>
+        </w:tabs>
+        <w:ind w:left="6480" w:hanging="360"/>
+      </w:pPr>
+      <w:rPr>
+        <w:rFonts w:ascii="Wingdings" w:hAnsi="Wingdings" w:hint="default"/>
+        <w:sz w:val="20"/>
+      </w:rPr>
+    </w:lvl>
+  </w:abstractNum>
+  <w:abstractNum w:abstractNumId="3">
+    <w:nsid w:val="40C8025F"/>
+    <w:multiLevelType w:val="multilevel"/>
+    <w:tmpl w:val="382EC160"/>
+    <w:lvl w:ilvl="0">
+      <w:start w:val="1"/>
+      <w:numFmt w:val="bullet"/>
+      <w:lvlText w:val=""/>
+      <w:lvlJc w:val="left"/>
+      <w:pPr>
+        <w:tabs>
+          <w:tab w:val="num" w:pos="720"/>
+        </w:tabs>
+        <w:ind w:left="720" w:hanging="360"/>
+      </w:pPr>
+      <w:rPr>
+        <w:rFonts w:ascii="Symbol" w:hAnsi="Symbol" w:hint="default"/>
+        <w:sz w:val="20"/>
+      </w:rPr>
+    </w:lvl>
+    <w:lvl w:ilvl="1" w:tentative="1">
+      <w:start w:val="1"/>
+      <w:numFmt w:val="bullet"/>
+      <w:lvlText w:val="o"/>
+      <w:lvlJc w:val="left"/>
+      <w:pPr>
+        <w:tabs>
+          <w:tab w:val="num" w:pos="1440"/>
+        </w:tabs>
+        <w:ind w:left="1440" w:hanging="360"/>
+      </w:pPr>
+      <w:rPr>
+        <w:rFonts w:ascii="Courier New" w:hAnsi="Courier New" w:hint="default"/>
+        <w:sz w:val="20"/>
+      </w:rPr>
+    </w:lvl>
+    <w:lvl w:ilvl="2" w:tentative="1">
+      <w:start w:val="1"/>
+      <w:numFmt w:val="bullet"/>
+      <w:lvlText w:val=""/>
+      <w:lvlJc w:val="left"/>
+      <w:pPr>
+        <w:tabs>
+          <w:tab w:val="num" w:pos="2160"/>
+        </w:tabs>
+        <w:ind w:left="2160" w:hanging="360"/>
+      </w:pPr>
+      <w:rPr>
+        <w:rFonts w:ascii="Wingdings" w:hAnsi="Wingdings" w:hint="default"/>
+        <w:sz w:val="20"/>
+      </w:rPr>
+    </w:lvl>
+    <w:lvl w:ilvl="3" w:tentative="1">
+      <w:start w:val="1"/>
+      <w:numFmt w:val="bullet"/>
+      <w:lvlText w:val=""/>
+      <w:lvlJc w:val="left"/>
+      <w:pPr>
+        <w:tabs>
+          <w:tab w:val="num" w:pos="2880"/>
+        </w:tabs>
+        <w:ind w:left="2880" w:hanging="360"/>
+      </w:pPr>
+      <w:rPr>
+        <w:rFonts w:ascii="Wingdings" w:hAnsi="Wingdings" w:hint="default"/>
+        <w:sz w:val="20"/>
+      </w:rPr>
+    </w:lvl>
+    <w:lvl w:ilvl="4" w:tentative="1">
+      <w:start w:val="1"/>
+      <w:numFmt w:val="bullet"/>
+      <w:lvlText w:val=""/>
+      <w:lvlJc w:val="left"/>
+      <w:pPr>
+        <w:tabs>
+          <w:tab w:val="num" w:pos="3600"/>
+        </w:tabs>
+        <w:ind w:left="3600" w:hanging="360"/>
+      </w:pPr>
+      <w:rPr>
+        <w:rFonts w:ascii="Wingdings" w:hAnsi="Wingdings" w:hint="default"/>
+        <w:sz w:val="20"/>
+      </w:rPr>
+    </w:lvl>
+    <w:lvl w:ilvl="5" w:tentative="1">
+      <w:start w:val="1"/>
+      <w:numFmt w:val="bullet"/>
+      <w:lvlText w:val=""/>
+      <w:lvlJc w:val="left"/>
+      <w:pPr>
+        <w:tabs>
+          <w:tab w:val="num" w:pos="4320"/>
+        </w:tabs>
+        <w:ind w:left="4320" w:hanging="360"/>
+      </w:pPr>
+      <w:rPr>
+        <w:rFonts w:ascii="Wingdings" w:hAnsi="Wingdings" w:hint="default"/>
+        <w:sz w:val="20"/>
+      </w:rPr>
+    </w:lvl>
+    <w:lvl w:ilvl="6" w:tentative="1">
+      <w:start w:val="1"/>
+      <w:numFmt w:val="bullet"/>
+      <w:lvlText w:val=""/>
+      <w:lvlJc w:val="left"/>
+      <w:pPr>
+        <w:tabs>
+          <w:tab w:val="num" w:pos="5040"/>
+        </w:tabs>
+        <w:ind w:left="5040" w:hanging="360"/>
+      </w:pPr>
+      <w:rPr>
+        <w:rFonts w:ascii="Wingdings" w:hAnsi="Wingdings" w:hint="default"/>
+        <w:sz w:val="20"/>
+      </w:rPr>
+    </w:lvl>
+    <w:lvl w:ilvl="7" w:tentative="1">
+      <w:start w:val="1"/>
+      <w:numFmt w:val="bullet"/>
+      <w:lvlText w:val=""/>
+      <w:lvlJc w:val="left"/>
+      <w:pPr>
+        <w:tabs>
+          <w:tab w:val="num" w:pos="5760"/>
+        </w:tabs>
+        <w:ind w:left="5760" w:hanging="360"/>
+      </w:pPr>
+      <w:rPr>
+        <w:rFonts w:ascii="Wingdings" w:hAnsi="Wingdings" w:hint="default"/>
+        <w:sz w:val="20"/>
+      </w:rPr>
+    </w:lvl>
+    <w:lvl w:ilvl="8" w:tentative="1">
+      <w:start w:val="1"/>
+      <w:numFmt w:val="bullet"/>
+      <w:lvlText w:val=""/>
+      <w:lvlJc w:val="left"/>
+      <w:pPr>
+        <w:tabs>
+          <w:tab w:val="num" w:pos="6480"/>
+        </w:tabs>
+        <w:ind w:left="6480" w:hanging="360"/>
+      </w:pPr>
+      <w:rPr>
+        <w:rFonts w:ascii="Wingdings" w:hAnsi="Wingdings" w:hint="default"/>
+        <w:sz w:val="20"/>
+      </w:rPr>
+    </w:lvl>
+  </w:abstractNum>
+  <w:abstractNum w:abstractNumId="4">
+    <w:nsid w:val="44FA6A63"/>
+    <w:multiLevelType w:val="multilevel"/>
+    <w:tmpl w:val="3D3210E2"/>
+    <w:lvl w:ilvl="0">
+      <w:start w:val="1"/>
+      <w:numFmt w:val="bullet"/>
+      <w:lvlText w:val=""/>
+      <w:lvlJc w:val="left"/>
+      <w:pPr>
+        <w:tabs>
+          <w:tab w:val="num" w:pos="720"/>
+        </w:tabs>
+        <w:ind w:left="720" w:hanging="360"/>
+      </w:pPr>
+      <w:rPr>
+        <w:rFonts w:ascii="Symbol" w:hAnsi="Symbol" w:hint="default"/>
+        <w:sz w:val="20"/>
+      </w:rPr>
+    </w:lvl>
+    <w:lvl w:ilvl="1" w:tentative="1">
+      <w:start w:val="1"/>
+      <w:numFmt w:val="bullet"/>
+      <w:lvlText w:val="o"/>
+      <w:lvlJc w:val="left"/>
+      <w:pPr>
+        <w:tabs>
+          <w:tab w:val="num" w:pos="1440"/>
+        </w:tabs>
+        <w:ind w:left="1440" w:hanging="360"/>
+      </w:pPr>
+      <w:rPr>
+        <w:rFonts w:ascii="Courier New" w:hAnsi="Courier New" w:hint="default"/>
+        <w:sz w:val="20"/>
+      </w:rPr>
+    </w:lvl>
+    <w:lvl w:ilvl="2" w:tentative="1">
+      <w:start w:val="1"/>
+      <w:numFmt w:val="bullet"/>
+      <w:lvlText w:val=""/>
+      <w:lvlJc w:val="left"/>
+      <w:pPr>
+        <w:tabs>
+          <w:tab w:val="num" w:pos="2160"/>
+        </w:tabs>
+        <w:ind w:left="2160" w:hanging="360"/>
+      </w:pPr>
+      <w:rPr>
+        <w:rFonts w:ascii="Wingdings" w:hAnsi="Wingdings" w:hint="default"/>
+        <w:sz w:val="20"/>
+      </w:rPr>
+    </w:lvl>
+    <w:lvl w:ilvl="3" w:tentative="1">
+      <w:start w:val="1"/>
+      <w:numFmt w:val="bullet"/>
+      <w:lvlText w:val=""/>
+      <w:lvlJc w:val="left"/>
+      <w:pPr>
+        <w:tabs>
+          <w:tab w:val="num" w:pos="2880"/>
+        </w:tabs>
+        <w:ind w:left="2880" w:hanging="360"/>
+      </w:pPr>
+      <w:rPr>
+        <w:rFonts w:ascii="Wingdings" w:hAnsi="Wingdings" w:hint="default"/>
+        <w:sz w:val="20"/>
+      </w:rPr>
+    </w:lvl>
+    <w:lvl w:ilvl="4" w:tentative="1">
+      <w:start w:val="1"/>
+      <w:numFmt w:val="bullet"/>
+      <w:lvlText w:val=""/>
+      <w:lvlJc w:val="left"/>
+      <w:pPr>
+        <w:tabs>
+          <w:tab w:val="num" w:pos="3600"/>
+        </w:tabs>
+        <w:ind w:left="3600" w:hanging="360"/>
+      </w:pPr>
+      <w:rPr>
+        <w:rFonts w:ascii="Wingdings" w:hAnsi="Wingdings" w:hint="default"/>
+        <w:sz w:val="20"/>
+      </w:rPr>
+    </w:lvl>
+    <w:lvl w:ilvl="5" w:tentative="1">
+      <w:start w:val="1"/>
+      <w:numFmt w:val="bullet"/>
+      <w:lvlText w:val=""/>
+      <w:lvlJc w:val="left"/>
+      <w:pPr>
+        <w:tabs>
+          <w:tab w:val="num" w:pos="4320"/>
+        </w:tabs>
+        <w:ind w:left="4320" w:hanging="360"/>
+      </w:pPr>
+      <w:rPr>
+        <w:rFonts w:ascii="Wingdings" w:hAnsi="Wingdings" w:hint="default"/>
+        <w:sz w:val="20"/>
+      </w:rPr>
+    </w:lvl>
+    <w:lvl w:ilvl="6" w:tentative="1">
+      <w:start w:val="1"/>
+      <w:numFmt w:val="bullet"/>
+      <w:lvlText w:val=""/>
+      <w:lvlJc w:val="left"/>
+      <w:pPr>
+        <w:tabs>
+          <w:tab w:val="num" w:pos="5040"/>
+        </w:tabs>
+        <w:ind w:left="5040" w:hanging="360"/>
+      </w:pPr>
+      <w:rPr>
+        <w:rFonts w:ascii="Wingdings" w:hAnsi="Wingdings" w:hint="default"/>
+        <w:sz w:val="20"/>
+      </w:rPr>
+    </w:lvl>
+    <w:lvl w:ilvl="7" w:tentative="1">
+      <w:start w:val="1"/>
+      <w:numFmt w:val="bullet"/>
+      <w:lvlText w:val=""/>
+      <w:lvlJc w:val="left"/>
+      <w:pPr>
+        <w:tabs>
+          <w:tab w:val="num" w:pos="5760"/>
+        </w:tabs>
+        <w:ind w:left="5760" w:hanging="360"/>
+      </w:pPr>
+      <w:rPr>
+        <w:rFonts w:ascii="Wingdings" w:hAnsi="Wingdings" w:hint="default"/>
+        <w:sz w:val="20"/>
+      </w:rPr>
+    </w:lvl>
+    <w:lvl w:ilvl="8" w:tentative="1">
+      <w:start w:val="1"/>
+      <w:numFmt w:val="bullet"/>
+      <w:lvlText w:val=""/>
+      <w:lvlJc w:val="left"/>
+      <w:pPr>
+        <w:tabs>
+          <w:tab w:val="num" w:pos="6480"/>
+        </w:tabs>
+        <w:ind w:left="6480" w:hanging="360"/>
+      </w:pPr>
+      <w:rPr>
+        <w:rFonts w:ascii="Wingdings" w:hAnsi="Wingdings" w:hint="default"/>
+        <w:sz w:val="20"/>
+      </w:rPr>
+    </w:lvl>
+  </w:abstractNum>
+  <w:abstractNum w:abstractNumId="5">
     <w:nsid w:val="6F351BDB"/>
     <w:multiLevelType w:val="multilevel"/>
     <w:tmpl w:val="B14675C8"/>
@@ -557,11 +1283,175 @@
       </w:rPr>
     </w:lvl>
   </w:abstractNum>
+  <w:abstractNum w:abstractNumId="6">
+    <w:nsid w:val="7C8729BB"/>
+    <w:multiLevelType w:val="multilevel"/>
+    <w:tmpl w:val="68AAA7C4"/>
+    <w:lvl w:ilvl="0">
+      <w:start w:val="1"/>
+      <w:numFmt w:val="bullet"/>
+      <w:lvlText w:val=""/>
+      <w:lvlJc w:val="left"/>
+      <w:pPr>
+        <w:tabs>
+          <w:tab w:val="num" w:pos="720"/>
+        </w:tabs>
+        <w:ind w:left="720" w:hanging="360"/>
+      </w:pPr>
+      <w:rPr>
+        <w:rFonts w:ascii="Symbol" w:hAnsi="Symbol" w:hint="default"/>
+        <w:sz w:val="20"/>
+      </w:rPr>
+    </w:lvl>
+    <w:lvl w:ilvl="1">
+      <w:start w:val="1"/>
+      <w:numFmt w:val="bullet"/>
+      <w:lvlText w:val="o"/>
+      <w:lvlJc w:val="left"/>
+      <w:pPr>
+        <w:tabs>
+          <w:tab w:val="num" w:pos="1440"/>
+        </w:tabs>
+        <w:ind w:left="1440" w:hanging="360"/>
+      </w:pPr>
+      <w:rPr>
+        <w:rFonts w:ascii="Courier New" w:hAnsi="Courier New" w:hint="default"/>
+        <w:sz w:val="20"/>
+      </w:rPr>
+    </w:lvl>
+    <w:lvl w:ilvl="2" w:tentative="1">
+      <w:start w:val="1"/>
+      <w:numFmt w:val="bullet"/>
+      <w:lvlText w:val=""/>
+      <w:lvlJc w:val="left"/>
+      <w:pPr>
+        <w:tabs>
+          <w:tab w:val="num" w:pos="2160"/>
+        </w:tabs>
+        <w:ind w:left="2160" w:hanging="360"/>
+      </w:pPr>
+      <w:rPr>
+        <w:rFonts w:ascii="Wingdings" w:hAnsi="Wingdings" w:hint="default"/>
+        <w:sz w:val="20"/>
+      </w:rPr>
+    </w:lvl>
+    <w:lvl w:ilvl="3" w:tentative="1">
+      <w:start w:val="1"/>
+      <w:numFmt w:val="bullet"/>
+      <w:lvlText w:val=""/>
+      <w:lvlJc w:val="left"/>
+      <w:pPr>
+        <w:tabs>
+          <w:tab w:val="num" w:pos="2880"/>
+        </w:tabs>
+        <w:ind w:left="2880" w:hanging="360"/>
+      </w:pPr>
+      <w:rPr>
+        <w:rFonts w:ascii="Wingdings" w:hAnsi="Wingdings" w:hint="default"/>
+        <w:sz w:val="20"/>
+      </w:rPr>
+    </w:lvl>
+    <w:lvl w:ilvl="4" w:tentative="1">
+      <w:start w:val="1"/>
+      <w:numFmt w:val="bullet"/>
+      <w:lvlText w:val=""/>
+      <w:lvlJc w:val="left"/>
+      <w:pPr>
+        <w:tabs>
+          <w:tab w:val="num" w:pos="3600"/>
+        </w:tabs>
+        <w:ind w:left="3600" w:hanging="360"/>
+      </w:pPr>
+      <w:rPr>
+        <w:rFonts w:ascii="Wingdings" w:hAnsi="Wingdings" w:hint="default"/>
+        <w:sz w:val="20"/>
+      </w:rPr>
+    </w:lvl>
+    <w:lvl w:ilvl="5" w:tentative="1">
+      <w:start w:val="1"/>
+      <w:numFmt w:val="bullet"/>
+      <w:lvlText w:val=""/>
+      <w:lvlJc w:val="left"/>
+      <w:pPr>
+        <w:tabs>
+          <w:tab w:val="num" w:pos="4320"/>
+        </w:tabs>
+        <w:ind w:left="4320" w:hanging="360"/>
+      </w:pPr>
+      <w:rPr>
+        <w:rFonts w:ascii="Wingdings" w:hAnsi="Wingdings" w:hint="default"/>
+        <w:sz w:val="20"/>
+      </w:rPr>
+    </w:lvl>
+    <w:lvl w:ilvl="6" w:tentative="1">
+      <w:start w:val="1"/>
+      <w:numFmt w:val="bullet"/>
+      <w:lvlText w:val=""/>
+      <w:lvlJc w:val="left"/>
+      <w:pPr>
+        <w:tabs>
+          <w:tab w:val="num" w:pos="5040"/>
+        </w:tabs>
+        <w:ind w:left="5040" w:hanging="360"/>
+      </w:pPr>
+      <w:rPr>
+        <w:rFonts w:ascii="Wingdings" w:hAnsi="Wingdings" w:hint="default"/>
+        <w:sz w:val="20"/>
+      </w:rPr>
+    </w:lvl>
+    <w:lvl w:ilvl="7" w:tentative="1">
+      <w:start w:val="1"/>
+      <w:numFmt w:val="bullet"/>
+      <w:lvlText w:val=""/>
+      <w:lvlJc w:val="left"/>
+      <w:pPr>
+        <w:tabs>
+          <w:tab w:val="num" w:pos="5760"/>
+        </w:tabs>
+        <w:ind w:left="5760" w:hanging="360"/>
+      </w:pPr>
+      <w:rPr>
+        <w:rFonts w:ascii="Wingdings" w:hAnsi="Wingdings" w:hint="default"/>
+        <w:sz w:val="20"/>
+      </w:rPr>
+    </w:lvl>
+    <w:lvl w:ilvl="8" w:tentative="1">
+      <w:start w:val="1"/>
+      <w:numFmt w:val="bullet"/>
+      <w:lvlText w:val=""/>
+      <w:lvlJc w:val="left"/>
+      <w:pPr>
+        <w:tabs>
+          <w:tab w:val="num" w:pos="6480"/>
+        </w:tabs>
+        <w:ind w:left="6480" w:hanging="360"/>
+      </w:pPr>
+      <w:rPr>
+        <w:rFonts w:ascii="Wingdings" w:hAnsi="Wingdings" w:hint="default"/>
+        <w:sz w:val="20"/>
+      </w:rPr>
+    </w:lvl>
+  </w:abstractNum>
   <w:num w:numId="1">
-    <w:abstractNumId w:val="1"/>
+    <w:abstractNumId w:val="5"/>
   </w:num>
   <w:num w:numId="2">
     <w:abstractNumId w:val="0"/>
+  </w:num>
+  <w:num w:numId="3">
+    <w:abstractNumId w:val="2"/>
+  </w:num>
+  <w:num w:numId="4">
+    <w:abstractNumId w:val="4"/>
+  </w:num>
+  <w:num w:numId="5">
+    <w:abstractNumId w:val="6"/>
+  </w:num>
+  <w:num w:numId="6">
+    <w:abstractNumId w:val="3"/>
+  </w:num>
+  <w:num w:numId="7">
+    <w:abstractNumId w:val="1"/>
   </w:num>
 </w:numbering>
 </file>

</xml_diff>